<commit_message>
v1.0.1 : added database schema + addRestaurant sequence diagram + presentation.docx
</commit_message>
<xml_diff>
--- a/1_Specifications/Presentation.docx
+++ b/1_Specifications/Presentation.docx
@@ -7,7 +7,7 @@
         <w:pStyle w:val="Titre1"/>
         <w:jc w:val="center"/>
       </w:pPr>
-      <w:bookmarkStart w:id="0" w:name="_Toc150328438"/>
+      <w:bookmarkStart w:id="0" w:name="_Toc150371999"/>
       <w:r>
         <w:t xml:space="preserve">The </w:t>
       </w:r>
@@ -168,6 +168,13 @@
     </w:p>
     <w:sdt>
       <w:sdtPr>
+        <w:rPr>
+          <w:rFonts w:asciiTheme="minorHAnsi" w:eastAsiaTheme="minorHAnsi" w:hAnsiTheme="minorHAnsi" w:cstheme="minorBidi"/>
+          <w:color w:val="auto"/>
+          <w:sz w:val="22"/>
+          <w:szCs w:val="22"/>
+          <w:lang w:eastAsia="en-US"/>
+        </w:rPr>
         <w:id w:val="1201215648"/>
         <w:docPartObj>
           <w:docPartGallery w:val="Table of Contents"/>
@@ -176,13 +183,8 @@
       </w:sdtPr>
       <w:sdtEndPr>
         <w:rPr>
-          <w:rFonts w:asciiTheme="minorHAnsi" w:eastAsiaTheme="minorHAnsi" w:hAnsiTheme="minorHAnsi" w:cstheme="minorBidi"/>
           <w:b/>
           <w:bCs/>
-          <w:color w:val="auto"/>
-          <w:sz w:val="22"/>
-          <w:szCs w:val="22"/>
-          <w:lang w:eastAsia="en-US"/>
         </w:rPr>
       </w:sdtEndPr>
       <w:sdtContent>
@@ -215,7 +217,7 @@
           <w:r>
             <w:fldChar w:fldCharType="separate"/>
           </w:r>
-          <w:hyperlink w:anchor="_Toc150328438" w:history="1">
+          <w:hyperlink w:anchor="_Toc150371999" w:history="1">
             <w:r>
               <w:rPr>
                 <w:rStyle w:val="Lienhypertexte"/>
@@ -242,7 +244,7 @@
                 <w:noProof/>
                 <w:webHidden/>
               </w:rPr>
-              <w:instrText xml:space="preserve"> PAGEREF _Toc150328438 \h </w:instrText>
+              <w:instrText xml:space="preserve"> PAGEREF _Toc150371999 \h </w:instrText>
             </w:r>
             <w:r>
               <w:rPr>
@@ -285,7 +287,7 @@
               <w:lang w:eastAsia="fr-FR"/>
             </w:rPr>
           </w:pPr>
-          <w:hyperlink w:anchor="_Toc150328439" w:history="1">
+          <w:hyperlink w:anchor="_Toc150372000" w:history="1">
             <w:r>
               <w:rPr>
                 <w:rStyle w:val="Lienhypertexte"/>
@@ -312,7 +314,7 @@
                 <w:noProof/>
                 <w:webHidden/>
               </w:rPr>
-              <w:instrText xml:space="preserve"> PAGEREF _Toc150328439 \h </w:instrText>
+              <w:instrText xml:space="preserve"> PAGEREF _Toc150372000 \h </w:instrText>
             </w:r>
             <w:r>
               <w:rPr>
@@ -355,7 +357,7 @@
               <w:lang w:eastAsia="fr-FR"/>
             </w:rPr>
           </w:pPr>
-          <w:hyperlink w:anchor="_Toc150328440" w:history="1">
+          <w:hyperlink w:anchor="_Toc150372001" w:history="1">
             <w:r>
               <w:rPr>
                 <w:rStyle w:val="Lienhypertexte"/>
@@ -382,7 +384,7 @@
                 <w:noProof/>
                 <w:webHidden/>
               </w:rPr>
-              <w:instrText xml:space="preserve"> PAGEREF _Toc150328440 \h </w:instrText>
+              <w:instrText xml:space="preserve"> PAGEREF _Toc150372001 \h </w:instrText>
             </w:r>
             <w:r>
               <w:rPr>
@@ -425,7 +427,7 @@
               <w:lang w:eastAsia="fr-FR"/>
             </w:rPr>
           </w:pPr>
-          <w:hyperlink w:anchor="_Toc150328441" w:history="1">
+          <w:hyperlink w:anchor="_Toc150372002" w:history="1">
             <w:r>
               <w:rPr>
                 <w:rStyle w:val="Lienhypertexte"/>
@@ -452,7 +454,7 @@
                 <w:noProof/>
                 <w:webHidden/>
               </w:rPr>
-              <w:instrText xml:space="preserve"> PAGEREF _Toc150328441 \h </w:instrText>
+              <w:instrText xml:space="preserve"> PAGEREF _Toc150372002 \h </w:instrText>
             </w:r>
             <w:r>
               <w:rPr>
@@ -495,7 +497,7 @@
               <w:lang w:eastAsia="fr-FR"/>
             </w:rPr>
           </w:pPr>
-          <w:hyperlink w:anchor="_Toc150328442" w:history="1">
+          <w:hyperlink w:anchor="_Toc150372003" w:history="1">
             <w:r>
               <w:rPr>
                 <w:rStyle w:val="Lienhypertexte"/>
@@ -522,7 +524,7 @@
                 <w:noProof/>
                 <w:webHidden/>
               </w:rPr>
-              <w:instrText xml:space="preserve"> PAGEREF _Toc150328442 \h </w:instrText>
+              <w:instrText xml:space="preserve"> PAGEREF _Toc150372003 \h </w:instrText>
             </w:r>
             <w:r>
               <w:rPr>
@@ -565,7 +567,7 @@
               <w:lang w:eastAsia="fr-FR"/>
             </w:rPr>
           </w:pPr>
-          <w:hyperlink w:anchor="_Toc150328443" w:history="1">
+          <w:hyperlink w:anchor="_Toc150372004" w:history="1">
             <w:r>
               <w:rPr>
                 <w:rStyle w:val="Lienhypertexte"/>
@@ -592,7 +594,7 @@
                 <w:noProof/>
                 <w:webHidden/>
               </w:rPr>
-              <w:instrText xml:space="preserve"> PAGEREF _Toc150328443 \h </w:instrText>
+              <w:instrText xml:space="preserve"> PAGEREF _Toc150372004 \h </w:instrText>
             </w:r>
             <w:r>
               <w:rPr>
@@ -635,7 +637,7 @@
               <w:lang w:eastAsia="fr-FR"/>
             </w:rPr>
           </w:pPr>
-          <w:hyperlink w:anchor="_Toc150328444" w:history="1">
+          <w:hyperlink w:anchor="_Toc150372005" w:history="1">
             <w:r>
               <w:rPr>
                 <w:rStyle w:val="Lienhypertexte"/>
@@ -662,7 +664,7 @@
                 <w:noProof/>
                 <w:webHidden/>
               </w:rPr>
-              <w:instrText xml:space="preserve"> PAGEREF _Toc150328444 \h </w:instrText>
+              <w:instrText xml:space="preserve"> PAGEREF _Toc150372005 \h </w:instrText>
             </w:r>
             <w:r>
               <w:rPr>
@@ -705,7 +707,7 @@
               <w:lang w:eastAsia="fr-FR"/>
             </w:rPr>
           </w:pPr>
-          <w:hyperlink w:anchor="_Toc150328445" w:history="1">
+          <w:hyperlink w:anchor="_Toc150372006" w:history="1">
             <w:r>
               <w:rPr>
                 <w:rStyle w:val="Lienhypertexte"/>
@@ -732,7 +734,7 @@
                 <w:noProof/>
                 <w:webHidden/>
               </w:rPr>
-              <w:instrText xml:space="preserve"> PAGEREF _Toc150328445 \h </w:instrText>
+              <w:instrText xml:space="preserve"> PAGEREF _Toc150372006 \h </w:instrText>
             </w:r>
             <w:r>
               <w:rPr>
@@ -775,7 +777,7 @@
               <w:lang w:eastAsia="fr-FR"/>
             </w:rPr>
           </w:pPr>
-          <w:hyperlink w:anchor="_Toc150328446" w:history="1">
+          <w:hyperlink w:anchor="_Toc150372007" w:history="1">
             <w:r>
               <w:rPr>
                 <w:rStyle w:val="Lienhypertexte"/>
@@ -802,7 +804,7 @@
                 <w:noProof/>
                 <w:webHidden/>
               </w:rPr>
-              <w:instrText xml:space="preserve"> PAGEREF _Toc150328446 \h </w:instrText>
+              <w:instrText xml:space="preserve"> PAGEREF _Toc150372007 \h </w:instrText>
             </w:r>
             <w:r>
               <w:rPr>
@@ -834,6 +836,286 @@
           </w:hyperlink>
         </w:p>
         <w:p>
+          <w:pPr>
+            <w:pStyle w:val="TM3"/>
+            <w:tabs>
+              <w:tab w:val="right" w:leader="dot" w:pos="9062"/>
+            </w:tabs>
+            <w:rPr>
+              <w:rFonts w:eastAsiaTheme="minorEastAsia"/>
+              <w:noProof/>
+              <w:lang w:eastAsia="fr-FR"/>
+            </w:rPr>
+          </w:pPr>
+          <w:hyperlink w:anchor="_Toc150372008" w:history="1">
+            <w:r>
+              <w:rPr>
+                <w:rStyle w:val="Lienhypertexte"/>
+                <w:noProof/>
+              </w:rPr>
+              <w:t>Category thematic meals</w:t>
+            </w:r>
+            <w:r>
+              <w:rPr>
+                <w:noProof/>
+                <w:webHidden/>
+              </w:rPr>
+              <w:tab/>
+            </w:r>
+            <w:r>
+              <w:rPr>
+                <w:noProof/>
+                <w:webHidden/>
+              </w:rPr>
+              <w:fldChar w:fldCharType="begin"/>
+            </w:r>
+            <w:r>
+              <w:rPr>
+                <w:noProof/>
+                <w:webHidden/>
+              </w:rPr>
+              <w:instrText xml:space="preserve"> PAGEREF _Toc150372008 \h </w:instrText>
+            </w:r>
+            <w:r>
+              <w:rPr>
+                <w:noProof/>
+                <w:webHidden/>
+              </w:rPr>
+            </w:r>
+            <w:r>
+              <w:rPr>
+                <w:noProof/>
+                <w:webHidden/>
+              </w:rPr>
+              <w:fldChar w:fldCharType="separate"/>
+            </w:r>
+            <w:r>
+              <w:rPr>
+                <w:noProof/>
+                <w:webHidden/>
+              </w:rPr>
+              <w:t>3</w:t>
+            </w:r>
+            <w:r>
+              <w:rPr>
+                <w:noProof/>
+                <w:webHidden/>
+              </w:rPr>
+              <w:fldChar w:fldCharType="end"/>
+            </w:r>
+          </w:hyperlink>
+        </w:p>
+        <w:p>
+          <w:pPr>
+            <w:pStyle w:val="TM3"/>
+            <w:tabs>
+              <w:tab w:val="right" w:leader="dot" w:pos="9062"/>
+            </w:tabs>
+            <w:rPr>
+              <w:rFonts w:eastAsiaTheme="minorEastAsia"/>
+              <w:noProof/>
+              <w:lang w:eastAsia="fr-FR"/>
+            </w:rPr>
+          </w:pPr>
+          <w:hyperlink w:anchor="_Toc150372009" w:history="1">
+            <w:r>
+              <w:rPr>
+                <w:rStyle w:val="Lienhypertexte"/>
+                <w:noProof/>
+              </w:rPr>
+              <w:t>Ingredient Thematic meals</w:t>
+            </w:r>
+            <w:r>
+              <w:rPr>
+                <w:noProof/>
+                <w:webHidden/>
+              </w:rPr>
+              <w:tab/>
+            </w:r>
+            <w:r>
+              <w:rPr>
+                <w:noProof/>
+                <w:webHidden/>
+              </w:rPr>
+              <w:fldChar w:fldCharType="begin"/>
+            </w:r>
+            <w:r>
+              <w:rPr>
+                <w:noProof/>
+                <w:webHidden/>
+              </w:rPr>
+              <w:instrText xml:space="preserve"> PAGEREF _Toc150372009 \h </w:instrText>
+            </w:r>
+            <w:r>
+              <w:rPr>
+                <w:noProof/>
+                <w:webHidden/>
+              </w:rPr>
+            </w:r>
+            <w:r>
+              <w:rPr>
+                <w:noProof/>
+                <w:webHidden/>
+              </w:rPr>
+              <w:fldChar w:fldCharType="separate"/>
+            </w:r>
+            <w:r>
+              <w:rPr>
+                <w:noProof/>
+                <w:webHidden/>
+              </w:rPr>
+              <w:t>4</w:t>
+            </w:r>
+            <w:r>
+              <w:rPr>
+                <w:noProof/>
+                <w:webHidden/>
+              </w:rPr>
+              <w:fldChar w:fldCharType="end"/>
+            </w:r>
+          </w:hyperlink>
+        </w:p>
+        <w:p>
+          <w:pPr>
+            <w:pStyle w:val="TM3"/>
+            <w:tabs>
+              <w:tab w:val="right" w:leader="dot" w:pos="9062"/>
+            </w:tabs>
+            <w:rPr>
+              <w:rFonts w:eastAsiaTheme="minorEastAsia"/>
+              <w:noProof/>
+              <w:lang w:eastAsia="fr-FR"/>
+            </w:rPr>
+          </w:pPr>
+          <w:hyperlink w:anchor="_Toc150372010" w:history="1">
+            <w:r>
+              <w:rPr>
+                <w:rStyle w:val="Lienhypertexte"/>
+                <w:noProof/>
+              </w:rPr>
+              <w:t>Get Meal details</w:t>
+            </w:r>
+            <w:r>
+              <w:rPr>
+                <w:noProof/>
+                <w:webHidden/>
+              </w:rPr>
+              <w:tab/>
+            </w:r>
+            <w:r>
+              <w:rPr>
+                <w:noProof/>
+                <w:webHidden/>
+              </w:rPr>
+              <w:fldChar w:fldCharType="begin"/>
+            </w:r>
+            <w:r>
+              <w:rPr>
+                <w:noProof/>
+                <w:webHidden/>
+              </w:rPr>
+              <w:instrText xml:space="preserve"> PAGEREF _Toc150372010 \h </w:instrText>
+            </w:r>
+            <w:r>
+              <w:rPr>
+                <w:noProof/>
+                <w:webHidden/>
+              </w:rPr>
+            </w:r>
+            <w:r>
+              <w:rPr>
+                <w:noProof/>
+                <w:webHidden/>
+              </w:rPr>
+              <w:fldChar w:fldCharType="separate"/>
+            </w:r>
+            <w:r>
+              <w:rPr>
+                <w:noProof/>
+                <w:webHidden/>
+              </w:rPr>
+              <w:t>4</w:t>
+            </w:r>
+            <w:r>
+              <w:rPr>
+                <w:noProof/>
+                <w:webHidden/>
+              </w:rPr>
+              <w:fldChar w:fldCharType="end"/>
+            </w:r>
+          </w:hyperlink>
+        </w:p>
+        <w:p>
+          <w:pPr>
+            <w:pStyle w:val="TM3"/>
+            <w:tabs>
+              <w:tab w:val="right" w:leader="dot" w:pos="9062"/>
+            </w:tabs>
+            <w:rPr>
+              <w:rFonts w:eastAsiaTheme="minorEastAsia"/>
+              <w:noProof/>
+              <w:lang w:eastAsia="fr-FR"/>
+            </w:rPr>
+          </w:pPr>
+          <w:hyperlink w:anchor="_Toc150372011" w:history="1">
+            <w:r>
+              <w:rPr>
+                <w:rStyle w:val="Lienhypertexte"/>
+                <w:noProof/>
+              </w:rPr>
+              <w:t>Free Search Meal</w:t>
+            </w:r>
+            <w:r>
+              <w:rPr>
+                <w:noProof/>
+                <w:webHidden/>
+              </w:rPr>
+              <w:tab/>
+            </w:r>
+            <w:r>
+              <w:rPr>
+                <w:noProof/>
+                <w:webHidden/>
+              </w:rPr>
+              <w:fldChar w:fldCharType="begin"/>
+            </w:r>
+            <w:r>
+              <w:rPr>
+                <w:noProof/>
+                <w:webHidden/>
+              </w:rPr>
+              <w:instrText xml:space="preserve"> PAGEREF _Toc150372011 \h </w:instrText>
+            </w:r>
+            <w:r>
+              <w:rPr>
+                <w:noProof/>
+                <w:webHidden/>
+              </w:rPr>
+            </w:r>
+            <w:r>
+              <w:rPr>
+                <w:noProof/>
+                <w:webHidden/>
+              </w:rPr>
+              <w:fldChar w:fldCharType="separate"/>
+            </w:r>
+            <w:r>
+              <w:rPr>
+                <w:noProof/>
+                <w:webHidden/>
+              </w:rPr>
+              <w:t>4</w:t>
+            </w:r>
+            <w:r>
+              <w:rPr>
+                <w:noProof/>
+                <w:webHidden/>
+              </w:rPr>
+              <w:fldChar w:fldCharType="end"/>
+            </w:r>
+          </w:hyperlink>
+        </w:p>
+        <w:p>
           <w:r>
             <w:rPr>
               <w:b/>
@@ -856,7 +1138,7 @@
       <w:pPr>
         <w:pStyle w:val="Titre2"/>
       </w:pPr>
-      <w:bookmarkStart w:id="1" w:name="_Toc150328439"/>
+      <w:bookmarkStart w:id="1" w:name="_Toc150372000"/>
       <w:proofErr w:type="spellStart"/>
       <w:r>
         <w:t>Definitions</w:t>
@@ -869,7 +1151,7 @@
         <w:pStyle w:val="Titre3"/>
         <w:ind w:firstLine="708"/>
       </w:pPr>
-      <w:bookmarkStart w:id="2" w:name="_Toc150328440"/>
+      <w:bookmarkStart w:id="2" w:name="_Toc150372001"/>
       <w:r>
         <w:t>Restaurant</w:t>
       </w:r>
@@ -954,6 +1236,7 @@
         <w:rPr>
           <w:u w:val="single"/>
         </w:rPr>
+        <w:lastRenderedPageBreak/>
         <w:t>Business</w:t>
       </w:r>
       <w:r>
@@ -1235,7 +1518,6 @@
         <w:rPr>
           <w:u w:val="single"/>
         </w:rPr>
-        <w:lastRenderedPageBreak/>
         <w:t>Manager</w:t>
       </w:r>
       <w:r>
@@ -1255,7 +1537,7 @@
         <w:pStyle w:val="Titre3"/>
         <w:ind w:firstLine="708"/>
       </w:pPr>
-      <w:bookmarkStart w:id="3" w:name="_Toc150328441"/>
+      <w:bookmarkStart w:id="3" w:name="_Toc150372002"/>
       <w:proofErr w:type="spellStart"/>
       <w:r>
         <w:t>Meal</w:t>
@@ -1738,15 +2020,7 @@
         <w:t>:</w:t>
       </w:r>
       <w:r>
-        <w:t xml:space="preserve"> </w:t>
-      </w:r>
-      <w:proofErr w:type="spellStart"/>
-      <w:r>
-        <w:t>a</w:t>
-      </w:r>
-      <w:proofErr w:type="spellEnd"/>
-      <w:r>
-        <w:t xml:space="preserve"> full </w:t>
+        <w:t xml:space="preserve"> a full </w:t>
       </w:r>
       <w:proofErr w:type="spellStart"/>
       <w:r>
@@ -1934,82 +2208,82 @@
       <w:r>
         <w:t xml:space="preserve"> to strMeasure20</w:t>
       </w:r>
+      <w:bookmarkStart w:id="4" w:name="_GoBack"/>
+      <w:bookmarkEnd w:id="4"/>
+      <w:r>
+        <w:t xml:space="preserve"> </w:t>
+      </w:r>
     </w:p>
     <w:p>
-      <w:r>
-        <w:t xml:space="preserve"> </w:t>
-      </w:r>
+      <w:pPr>
+        <w:pStyle w:val="Titre2"/>
+      </w:pPr>
+      <w:bookmarkStart w:id="5" w:name="_Toc150372003"/>
+      <w:r>
+        <w:t>Objectives</w:t>
+      </w:r>
+      <w:bookmarkEnd w:id="5"/>
     </w:p>
     <w:p>
-      <w:pPr>
-        <w:pStyle w:val="Titre2"/>
-      </w:pPr>
-      <w:bookmarkStart w:id="4" w:name="_Toc150328442"/>
-      <w:r>
-        <w:t>Objectives</w:t>
-      </w:r>
-      <w:bookmarkEnd w:id="4"/>
+      <w:r>
+        <w:t>The first version of th</w:t>
+      </w:r>
+      <w:r>
+        <w:t xml:space="preserve">e </w:t>
+      </w:r>
+      <w:proofErr w:type="spellStart"/>
+      <w:r>
+        <w:t>Kitchen</w:t>
+      </w:r>
+      <w:proofErr w:type="spellEnd"/>
+      <w:r>
+        <w:t xml:space="preserve"> Heaven </w:t>
+      </w:r>
+      <w:proofErr w:type="spellStart"/>
+      <w:r>
+        <w:t>wil</w:t>
+      </w:r>
+      <w:proofErr w:type="spellEnd"/>
+      <w:r>
+        <w:t xml:space="preserve"> </w:t>
+      </w:r>
+      <w:proofErr w:type="spellStart"/>
+      <w:r>
+        <w:t>contains</w:t>
+      </w:r>
+      <w:proofErr w:type="spellEnd"/>
+      <w:r>
+        <w:t> </w:t>
+      </w:r>
+      <w:proofErr w:type="spellStart"/>
+      <w:r>
+        <w:t>two</w:t>
+      </w:r>
+      <w:proofErr w:type="spellEnd"/>
+      <w:r>
+        <w:t xml:space="preserve"> </w:t>
+      </w:r>
+      <w:proofErr w:type="spellStart"/>
+      <w:r>
+        <w:t>distinguished</w:t>
+      </w:r>
+      <w:proofErr w:type="spellEnd"/>
+      <w:r>
+        <w:t xml:space="preserve"> components :</w:t>
+      </w:r>
     </w:p>
     <w:p>
-      <w:r>
-        <w:t>The first version of th</w:t>
-      </w:r>
-      <w:r>
-        <w:t xml:space="preserve">e </w:t>
-      </w:r>
-      <w:proofErr w:type="spellStart"/>
-      <w:r>
-        <w:t>Kitchen</w:t>
-      </w:r>
-      <w:proofErr w:type="spellEnd"/>
-      <w:r>
-        <w:t xml:space="preserve"> Heaven </w:t>
-      </w:r>
-      <w:proofErr w:type="spellStart"/>
-      <w:r>
-        <w:t>wil</w:t>
-      </w:r>
-      <w:proofErr w:type="spellEnd"/>
-      <w:r>
-        <w:t xml:space="preserve"> </w:t>
-      </w:r>
-      <w:proofErr w:type="spellStart"/>
-      <w:r>
-        <w:t>contains</w:t>
-      </w:r>
-      <w:proofErr w:type="spellEnd"/>
-      <w:r>
-        <w:t> </w:t>
-      </w:r>
-      <w:proofErr w:type="spellStart"/>
-      <w:r>
-        <w:t>two</w:t>
-      </w:r>
-      <w:proofErr w:type="spellEnd"/>
-      <w:r>
-        <w:t xml:space="preserve"> </w:t>
-      </w:r>
-      <w:proofErr w:type="spellStart"/>
-      <w:r>
-        <w:t>distinguished</w:t>
-      </w:r>
-      <w:proofErr w:type="spellEnd"/>
-      <w:r>
-        <w:t xml:space="preserve"> components :</w:t>
-      </w:r>
-    </w:p>
-    <w:p>
       <w:pPr>
         <w:pStyle w:val="Titre3"/>
       </w:pPr>
       <w:r>
         <w:tab/>
       </w:r>
-      <w:bookmarkStart w:id="5" w:name="_Toc150328443"/>
+      <w:bookmarkStart w:id="6" w:name="_Toc150372004"/>
       <w:r>
         <w:t>Framework</w:t>
       </w:r>
-      <w:bookmarkEnd w:id="5"/>
+      <w:bookmarkEnd w:id="6"/>
       <w:r>
         <w:t xml:space="preserve"> </w:t>
       </w:r>
@@ -2421,11 +2695,11 @@
         <w:pStyle w:val="Titre3"/>
         <w:ind w:left="708"/>
       </w:pPr>
-      <w:bookmarkStart w:id="6" w:name="_Toc150328444"/>
+      <w:bookmarkStart w:id="7" w:name="_Toc150372005"/>
       <w:r>
         <w:t>Service</w:t>
       </w:r>
-      <w:bookmarkEnd w:id="6"/>
+      <w:bookmarkEnd w:id="7"/>
     </w:p>
     <w:p>
       <w:r>
@@ -2586,6 +2860,7 @@
       </w:pPr>
       <w:proofErr w:type="spellStart"/>
       <w:r>
+        <w:lastRenderedPageBreak/>
         <w:t>Search</w:t>
       </w:r>
       <w:proofErr w:type="spellEnd"/>
@@ -2704,17 +2979,16 @@
       <w:pPr>
         <w:pStyle w:val="Titre2"/>
       </w:pPr>
-      <w:bookmarkStart w:id="7" w:name="_Toc150328445"/>
-      <w:proofErr w:type="spellStart"/>
-      <w:r>
-        <w:lastRenderedPageBreak/>
+      <w:bookmarkStart w:id="8" w:name="_Toc150372006"/>
+      <w:proofErr w:type="spellStart"/>
+      <w:r>
         <w:t>External</w:t>
       </w:r>
       <w:proofErr w:type="spellEnd"/>
       <w:r>
         <w:t xml:space="preserve"> API</w:t>
       </w:r>
-      <w:bookmarkEnd w:id="7"/>
+      <w:bookmarkEnd w:id="8"/>
     </w:p>
     <w:p>
       <w:r>
@@ -2979,12 +3253,7 @@
     </w:p>
     <w:p>
       <w:r>
-        <w:t xml:space="preserve">N.B : </w:t>
-      </w:r>
-      <w:bookmarkStart w:id="8" w:name="_GoBack"/>
-      <w:bookmarkEnd w:id="8"/>
-      <w:r>
-        <w:t xml:space="preserve">The use of the api and </w:t>
+        <w:t xml:space="preserve">N.B : The use of the api and </w:t>
       </w:r>
       <w:proofErr w:type="spellStart"/>
       <w:r>
@@ -3047,7 +3316,7 @@
         <w:pStyle w:val="Titre3"/>
         <w:ind w:left="360" w:firstLine="348"/>
       </w:pPr>
-      <w:bookmarkStart w:id="9" w:name="_Toc150328446"/>
+      <w:bookmarkStart w:id="9" w:name="_Toc150372007"/>
       <w:r>
         <w:t xml:space="preserve">Area </w:t>
       </w:r>
@@ -3896,6 +4165,7 @@
         <w:pStyle w:val="Titre3"/>
         <w:ind w:left="708"/>
       </w:pPr>
+      <w:bookmarkStart w:id="10" w:name="_Toc150372008"/>
       <w:proofErr w:type="spellStart"/>
       <w:r>
         <w:t>Category</w:t>
@@ -3916,6 +4186,7 @@
       <w:r>
         <w:t>meals</w:t>
       </w:r>
+      <w:bookmarkEnd w:id="10"/>
       <w:proofErr w:type="spellEnd"/>
     </w:p>
     <w:p>
@@ -4456,6 +4727,7 @@
         <w:rPr>
           <w:rStyle w:val="Titre4Car"/>
         </w:rPr>
+        <w:lastRenderedPageBreak/>
         <w:t>Filter</w:t>
       </w:r>
       <w:proofErr w:type="spellEnd"/>
@@ -4501,19 +4773,7 @@
           <w:rPr>
             <w:rStyle w:val="Lienhypertexte"/>
           </w:rPr>
-          <w:t>https://www.themealdb.com/api/json/v1/1/filter.ph</w:t>
-        </w:r>
-        <w:r>
-          <w:rPr>
-            <w:rStyle w:val="Lienhypertexte"/>
-          </w:rPr>
-          <w:t>p</w:t>
-        </w:r>
-        <w:r>
-          <w:rPr>
-            <w:rStyle w:val="Lienhypertexte"/>
-          </w:rPr>
-          <w:t>?</w:t>
+          <w:t>https://www.themealdb.com/api/json/v1/1/filter.php?</w:t>
         </w:r>
         <w:r>
           <w:rPr>
@@ -4757,7 +5017,6 @@
       </w:pPr>
       <w:proofErr w:type="spellStart"/>
       <w:r>
-        <w:lastRenderedPageBreak/>
         <w:t>Additional</w:t>
       </w:r>
       <w:proofErr w:type="spellEnd"/>
@@ -5149,6 +5408,7 @@
         <w:pStyle w:val="Titre3"/>
         <w:ind w:firstLine="708"/>
       </w:pPr>
+      <w:bookmarkStart w:id="11" w:name="_Toc150372009"/>
       <w:proofErr w:type="spellStart"/>
       <w:r>
         <w:t>Ingredient</w:t>
@@ -5169,6 +5429,7 @@
       <w:r>
         <w:t>meals</w:t>
       </w:r>
+      <w:bookmarkEnd w:id="11"/>
       <w:proofErr w:type="spellEnd"/>
     </w:p>
     <w:p>
@@ -5293,43 +5554,7 @@
           <w:rPr>
             <w:rStyle w:val="Lienhypertexte"/>
           </w:rPr>
-          <w:t>www.themealdb.co</w:t>
-        </w:r>
-        <w:r>
-          <w:rPr>
-            <w:rStyle w:val="Lienhypertexte"/>
-          </w:rPr>
-          <w:t>m</w:t>
-        </w:r>
-        <w:r>
-          <w:rPr>
-            <w:rStyle w:val="Lienhypertexte"/>
-          </w:rPr>
-          <w:t>/api/json</w:t>
-        </w:r>
-        <w:r>
-          <w:rPr>
-            <w:rStyle w:val="Lienhypertexte"/>
-          </w:rPr>
-          <w:t>/</w:t>
-        </w:r>
-        <w:r>
-          <w:rPr>
-            <w:rStyle w:val="Lienhypertexte"/>
-          </w:rPr>
-          <w:t>v1/1/list</w:t>
-        </w:r>
-        <w:r>
-          <w:rPr>
-            <w:rStyle w:val="Lienhypertexte"/>
-          </w:rPr>
-          <w:t>.</w:t>
-        </w:r>
-        <w:r>
-          <w:rPr>
-            <w:rStyle w:val="Lienhypertexte"/>
-          </w:rPr>
-          <w:t>php?i=list</w:t>
+          <w:t>www.themealdb.com/api/json/v1/1/list.php?i=list</w:t>
         </w:r>
       </w:hyperlink>
       <w:r>
@@ -5492,19 +5717,7 @@
           <w:rPr>
             <w:rStyle w:val="Lienhypertexte"/>
           </w:rPr>
-          <w:t>https://www.themealdb.com/api/json/v1/1/filter.ph</w:t>
-        </w:r>
-        <w:r>
-          <w:rPr>
-            <w:rStyle w:val="Lienhypertexte"/>
-          </w:rPr>
-          <w:t>p</w:t>
-        </w:r>
-        <w:r>
-          <w:rPr>
-            <w:rStyle w:val="Lienhypertexte"/>
-          </w:rPr>
-          <w:t>?i=Chicken</w:t>
+          <w:t>https://www.themealdb.com/api/json/v1/1/filter.php?i=Chicken</w:t>
         </w:r>
       </w:hyperlink>
       <w:r>
@@ -6205,6 +6418,7 @@
         <w:spacing w:before="0" w:after="240"/>
         <w:ind w:firstLine="708"/>
       </w:pPr>
+      <w:bookmarkStart w:id="12" w:name="_Toc150372010"/>
       <w:proofErr w:type="spellStart"/>
       <w:r>
         <w:t>Get</w:t>
@@ -6225,6 +6439,7 @@
       <w:r>
         <w:t>details</w:t>
       </w:r>
+      <w:bookmarkEnd w:id="12"/>
       <w:proofErr w:type="spellEnd"/>
     </w:p>
     <w:p>
@@ -6598,6 +6813,9 @@
       </w:pPr>
       <w:r>
         <w:tab/>
+      </w:r>
+      <w:bookmarkStart w:id="13" w:name="_Toc150372011"/>
+      <w:r>
         <w:t xml:space="preserve">Free </w:t>
       </w:r>
       <w:proofErr w:type="spellStart"/>
@@ -6612,6 +6830,7 @@
       <w:r>
         <w:t>Meal</w:t>
       </w:r>
+      <w:bookmarkEnd w:id="13"/>
       <w:proofErr w:type="spellEnd"/>
     </w:p>
     <w:p>
@@ -6733,10 +6952,7 @@
       </w:r>
       <w:proofErr w:type="spellEnd"/>
       <w:r>
-        <w:t xml:space="preserve"> </w:t>
-      </w:r>
-      <w:r>
-        <w:t xml:space="preserve">must </w:t>
+        <w:t xml:space="preserve"> must </w:t>
       </w:r>
       <w:proofErr w:type="spellStart"/>
       <w:r>
@@ -6784,17 +7000,12 @@
       </w:r>
       <w:proofErr w:type="spellEnd"/>
       <w:r>
-        <w:t xml:space="preserve"> « </w:t>
-      </w:r>
-      <w:r>
-        <w:t>f</w:t>
-      </w:r>
-      <w:r>
-        <w:t> ».</w:t>
+        <w:t xml:space="preserve"> « f ».</w:t>
       </w:r>
     </w:p>
     <w:p>
       <w:r>
+        <w:lastRenderedPageBreak/>
         <w:t xml:space="preserve">The API </w:t>
       </w:r>
       <w:proofErr w:type="spellStart"/>
@@ -7058,7 +7269,6 @@
       </w:pPr>
       <w:proofErr w:type="spellStart"/>
       <w:r>
-        <w:lastRenderedPageBreak/>
         <w:t>Each</w:t>
       </w:r>
       <w:proofErr w:type="spellEnd"/>
@@ -9999,6 +10209,7 @@
   <w:style w:type="character" w:default="1" w:styleId="Policepardfaut">
     <w:name w:val="Default Paragraph Font"/>
     <w:uiPriority w:val="1"/>
+    <w:semiHidden/>
     <w:unhideWhenUsed/>
   </w:style>
   <w:style w:type="table" w:default="1" w:styleId="TableauNormal">
@@ -10430,7 +10641,7 @@
 </file>
 
 <file path=customXml/itemProps1.xml><?xml version="1.0" encoding="utf-8"?>
-<ds:datastoreItem xmlns:ds="http://schemas.openxmlformats.org/officeDocument/2006/customXml" ds:itemID="{E12272AF-CFC8-432C-A886-75DEDDA4836B}">
+<ds:datastoreItem xmlns:ds="http://schemas.openxmlformats.org/officeDocument/2006/customXml" ds:itemID="{21EFE800-6C51-4A67-9A3F-40289C4A1587}">
   <ds:schemaRefs>
     <ds:schemaRef ds:uri="http://schemas.openxmlformats.org/officeDocument/2006/bibliography"/>
   </ds:schemaRefs>

</xml_diff>